<commit_message>
change some value with settings value
</commit_message>
<xml_diff>
--- a/public/assets/documents/spt.docx
+++ b/public/assets/documents/spt.docx
@@ -3772,22 +3772,24 @@
               <w:ind w:left="0"/>
               <w:jc w:val="center"/>
               <w:rPr>
-                <w:rFonts w:asciiTheme="majorBidi" w:hAnsiTheme="majorBidi"/>
+                <w:rFonts w:hint="default" w:asciiTheme="majorBidi" w:hAnsiTheme="majorBidi"/>
                 <w:b/>
                 <w:bCs/>
                 <w:sz w:val="24"/>
                 <w:szCs w:val="24"/>
-              </w:rPr>
-            </w:pPr>
-            <w:r>
-              <w:rPr>
-                <w:rFonts w:asciiTheme="majorBidi" w:hAnsiTheme="majorBidi"/>
+                <w:lang w:val="en-US"/>
+              </w:rPr>
+            </w:pPr>
+            <w:r>
+              <w:rPr>
+                <w:rFonts w:hint="default" w:asciiTheme="majorBidi" w:hAnsiTheme="majorBidi"/>
                 <w:b/>
                 <w:bCs/>
                 <w:sz w:val="24"/>
                 <w:szCs w:val="24"/>
-              </w:rPr>
-              <w:t>GUSTI MUKAFI, S.Pd., M.M</w:t>
+                <w:lang w:val="en-US"/>
+              </w:rPr>
+              <w:t>${camat}</w:t>
             </w:r>
           </w:p>
           <w:p>
@@ -3801,9 +3803,10 @@
               <w:spacing w:after="0" w:line="276" w:lineRule="auto"/>
               <w:jc w:val="center"/>
               <w:rPr>
-                <w:rFonts w:asciiTheme="majorBidi" w:hAnsiTheme="majorBidi"/>
-                <w:sz w:val="24"/>
-                <w:szCs w:val="24"/>
+                <w:rFonts w:hint="default" w:asciiTheme="majorBidi" w:hAnsiTheme="majorBidi"/>
+                <w:sz w:val="24"/>
+                <w:szCs w:val="24"/>
+                <w:lang w:val="en-US"/>
               </w:rPr>
             </w:pPr>
             <w:r>
@@ -3813,7 +3816,17 @@
                 <w:sz w:val="24"/>
                 <w:szCs w:val="24"/>
               </w:rPr>
-              <w:t>NIP. 19730814 199503 1 002</w:t>
+              <w:t xml:space="preserve">NIP. </w:t>
+            </w:r>
+            <w:r>
+              <w:rPr>
+                <w:rFonts w:hint="default" w:asciiTheme="majorBidi" w:hAnsiTheme="majorBidi"/>
+                <w:b/>
+                <w:sz w:val="24"/>
+                <w:szCs w:val="24"/>
+                <w:lang w:val="en-US"/>
+              </w:rPr>
+              <w:t>${nip_camat}</w:t>
             </w:r>
           </w:p>
         </w:tc>
@@ -4028,7 +4041,7 @@
                 <w:szCs w:val="24"/>
                 <w:lang w:val="en-US"/>
               </w:rPr>
-              <w:t>AAN TRISAKBANI, S.Pd,</w:t>
+              <w:t>${kepala_desa}</w:t>
             </w:r>
           </w:p>
         </w:tc>
@@ -4640,6 +4653,12 @@
             <w:insideH w:val="none" w:color="auto" w:sz="0" w:space="0"/>
             <w:insideV w:val="none" w:color="auto" w:sz="0" w:space="0"/>
           </w:tblBorders>
+          <w:tblCellMar>
+            <w:top w:w="0" w:type="dxa"/>
+            <w:left w:w="108" w:type="dxa"/>
+            <w:bottom w:w="0" w:type="dxa"/>
+            <w:right w:w="108" w:type="dxa"/>
+          </w:tblCellMar>
         </w:tblPrEx>
         <w:trPr>
           <w:trHeight w:val="397" w:hRule="atLeast"/>
@@ -5531,22 +5550,24 @@
               <w:spacing w:after="0" w:line="240" w:lineRule="auto"/>
               <w:jc w:val="center"/>
               <w:rPr>
-                <w:rFonts w:asciiTheme="majorBidi" w:hAnsiTheme="majorBidi"/>
+                <w:rFonts w:hint="default" w:asciiTheme="majorBidi" w:hAnsiTheme="majorBidi"/>
                 <w:b/>
                 <w:bCs/>
                 <w:sz w:val="24"/>
                 <w:szCs w:val="24"/>
-              </w:rPr>
-            </w:pPr>
-            <w:r>
-              <w:rPr>
-                <w:rFonts w:asciiTheme="majorBidi" w:hAnsiTheme="majorBidi"/>
+                <w:lang w:val="en-US"/>
+              </w:rPr>
+            </w:pPr>
+            <w:r>
+              <w:rPr>
+                <w:rFonts w:hint="default" w:asciiTheme="majorBidi" w:hAnsiTheme="majorBidi"/>
                 <w:b/>
                 <w:bCs/>
                 <w:sz w:val="24"/>
                 <w:szCs w:val="24"/>
-              </w:rPr>
-              <w:t>NURAITI</w:t>
+                <w:lang w:val="en-US"/>
+              </w:rPr>
+              <w:t>${kasi_pemerintahan}</w:t>
             </w:r>
           </w:p>
         </w:tc>
@@ -5630,22 +5651,24 @@
               <w:spacing w:after="0" w:line="240" w:lineRule="auto"/>
               <w:jc w:val="center"/>
               <w:rPr>
-                <w:rFonts w:asciiTheme="majorBidi" w:hAnsiTheme="majorBidi"/>
+                <w:rFonts w:hint="default" w:asciiTheme="majorBidi" w:hAnsiTheme="majorBidi"/>
                 <w:b/>
                 <w:bCs/>
                 <w:sz w:val="24"/>
                 <w:szCs w:val="24"/>
-              </w:rPr>
-            </w:pPr>
-            <w:r>
-              <w:rPr>
-                <w:rFonts w:asciiTheme="majorBidi" w:hAnsiTheme="majorBidi"/>
+                <w:lang w:val="en-US"/>
+              </w:rPr>
+            </w:pPr>
+            <w:r>
+              <w:rPr>
+                <w:rFonts w:hint="default" w:asciiTheme="majorBidi" w:hAnsiTheme="majorBidi"/>
                 <w:b/>
                 <w:bCs/>
                 <w:sz w:val="24"/>
                 <w:szCs w:val="24"/>
-              </w:rPr>
-              <w:t>FERY IRAWAN</w:t>
+                <w:lang w:val="en-US"/>
+              </w:rPr>
+              <w:t>${petugas_pengukur}</w:t>
             </w:r>
           </w:p>
         </w:tc>
@@ -8160,7 +8183,16 @@
           <w:sz w:val="24"/>
           <w:szCs w:val="24"/>
         </w:rPr>
-        <w:t>: Nuraiti</w:t>
+        <w:t xml:space="preserve">: </w:t>
+      </w:r>
+      <w:r>
+        <w:rPr>
+          <w:rFonts w:hint="default" w:asciiTheme="majorBidi" w:hAnsiTheme="majorBidi"/>
+          <w:sz w:val="24"/>
+          <w:szCs w:val="24"/>
+          <w:lang w:val="en-US"/>
+        </w:rPr>
+        <w:t>${kasi_pemerintahan}</w:t>
       </w:r>
     </w:p>
     <w:p>
@@ -8326,7 +8358,16 @@
           <w:sz w:val="24"/>
           <w:szCs w:val="24"/>
         </w:rPr>
-        <w:t>: Fery Irawan</w:t>
+        <w:t xml:space="preserve">: </w:t>
+      </w:r>
+      <w:r>
+        <w:rPr>
+          <w:rFonts w:hint="default" w:asciiTheme="majorBidi" w:hAnsiTheme="majorBidi"/>
+          <w:sz w:val="24"/>
+          <w:szCs w:val="24"/>
+          <w:lang w:val="en-US"/>
+        </w:rPr>
+        <w:t>${petugas_pengukur}</w:t>
       </w:r>
     </w:p>
     <w:p>
@@ -8366,7 +8407,7 @@
           <w:sz w:val="24"/>
           <w:szCs w:val="24"/>
         </w:rPr>
-        <w:t>: Kepala Urusan Umum / Petugas Pengukur Desa Pamalian</w:t>
+        <w:t>: Petugas Pengukur Desa Pamalian</w:t>
       </w:r>
     </w:p>
     <w:p>
@@ -9930,51 +9971,52 @@
         <w:ind w:left="426"/>
         <w:jc w:val="both"/>
         <w:rPr>
-          <w:rFonts w:asciiTheme="majorBidi" w:hAnsiTheme="majorBidi"/>
-          <w:b/>
-          <w:bCs/>
-        </w:rPr>
-      </w:pPr>
-      <w:r>
-        <w:rPr>
-          <w:rFonts w:asciiTheme="majorBidi" w:hAnsiTheme="majorBidi"/>
-          <w:b/>
-          <w:bCs/>
-          <w:sz w:val="24"/>
-          <w:szCs w:val="24"/>
-        </w:rPr>
-        <w:tab/>
-      </w:r>
-      <w:r>
-        <w:rPr>
-          <w:rFonts w:asciiTheme="majorBidi" w:hAnsiTheme="majorBidi"/>
-          <w:b/>
-          <w:bCs/>
-          <w:sz w:val="24"/>
-          <w:szCs w:val="24"/>
-        </w:rPr>
-        <w:tab/>
-      </w:r>
-      <w:r>
-        <w:rPr>
-          <w:rFonts w:asciiTheme="majorBidi" w:hAnsiTheme="majorBidi"/>
-          <w:b/>
-          <w:bCs/>
-          <w:sz w:val="24"/>
-          <w:szCs w:val="24"/>
-        </w:rPr>
-        <w:tab/>
-      </w:r>
-      <w:r>
-        <w:rPr>
           <w:rFonts w:hint="default" w:asciiTheme="majorBidi" w:hAnsiTheme="majorBidi"/>
           <w:b/>
           <w:bCs/>
-          <w:sz w:val="24"/>
-          <w:szCs w:val="24"/>
           <w:lang w:val="en-US"/>
         </w:rPr>
-        <w:t>AAN TRISAKBANI, S.Pd,</w:t>
+      </w:pPr>
+      <w:r>
+        <w:rPr>
+          <w:rFonts w:asciiTheme="majorBidi" w:hAnsiTheme="majorBidi"/>
+          <w:b/>
+          <w:bCs/>
+          <w:sz w:val="24"/>
+          <w:szCs w:val="24"/>
+        </w:rPr>
+        <w:tab/>
+      </w:r>
+      <w:r>
+        <w:rPr>
+          <w:rFonts w:asciiTheme="majorBidi" w:hAnsiTheme="majorBidi"/>
+          <w:b/>
+          <w:bCs/>
+          <w:sz w:val="24"/>
+          <w:szCs w:val="24"/>
+        </w:rPr>
+        <w:tab/>
+      </w:r>
+      <w:r>
+        <w:rPr>
+          <w:rFonts w:asciiTheme="majorBidi" w:hAnsiTheme="majorBidi"/>
+          <w:b/>
+          <w:bCs/>
+          <w:sz w:val="24"/>
+          <w:szCs w:val="24"/>
+        </w:rPr>
+        <w:tab/>
+      </w:r>
+      <w:r>
+        <w:rPr>
+          <w:rFonts w:hint="default" w:asciiTheme="majorBidi" w:hAnsiTheme="majorBidi"/>
+          <w:b/>
+          <w:bCs/>
+          <w:sz w:val="24"/>
+          <w:szCs w:val="24"/>
+          <w:lang w:val="en-US"/>
+        </w:rPr>
+        <w:t>${kepala_desa}</w:t>
       </w:r>
     </w:p>
     <w:p>
@@ -12046,7 +12088,7 @@
       </w:tblPr>
       <w:tblGrid>
         <w:gridCol w:w="564"/>
-        <w:gridCol w:w="2270"/>
+        <w:gridCol w:w="2380"/>
         <w:gridCol w:w="1976"/>
         <w:gridCol w:w="2128"/>
         <w:gridCol w:w="1296"/>
@@ -12261,18 +12303,20 @@
               <w:spacing w:after="0" w:line="276" w:lineRule="auto"/>
               <w:ind w:left="0"/>
               <w:rPr>
-                <w:rFonts w:asciiTheme="majorBidi" w:hAnsiTheme="majorBidi"/>
-                <w:sz w:val="24"/>
-                <w:szCs w:val="24"/>
-              </w:rPr>
-            </w:pPr>
-            <w:r>
-              <w:rPr>
-                <w:rFonts w:asciiTheme="majorBidi" w:hAnsiTheme="majorBidi"/>
-                <w:sz w:val="24"/>
-                <w:szCs w:val="24"/>
-              </w:rPr>
-              <w:t>Nuraiti</w:t>
+                <w:rFonts w:hint="default" w:asciiTheme="majorBidi" w:hAnsiTheme="majorBidi"/>
+                <w:sz w:val="24"/>
+                <w:szCs w:val="24"/>
+                <w:lang w:val="en-US"/>
+              </w:rPr>
+            </w:pPr>
+            <w:r>
+              <w:rPr>
+                <w:rFonts w:hint="default" w:asciiTheme="majorBidi" w:hAnsiTheme="majorBidi"/>
+                <w:sz w:val="24"/>
+                <w:szCs w:val="24"/>
+                <w:lang w:val="en-US"/>
+              </w:rPr>
+              <w:t>${kasi_pemerintahan}</w:t>
             </w:r>
           </w:p>
         </w:tc>
@@ -12437,18 +12481,20 @@
               <w:spacing w:after="0" w:line="276" w:lineRule="auto"/>
               <w:ind w:left="0"/>
               <w:rPr>
-                <w:rFonts w:asciiTheme="majorBidi" w:hAnsiTheme="majorBidi"/>
-                <w:sz w:val="24"/>
-                <w:szCs w:val="24"/>
-              </w:rPr>
-            </w:pPr>
-            <w:r>
-              <w:rPr>
-                <w:rFonts w:asciiTheme="majorBidi" w:hAnsiTheme="majorBidi"/>
-                <w:sz w:val="24"/>
-                <w:szCs w:val="24"/>
-              </w:rPr>
-              <w:t>Fery Irawan</w:t>
+                <w:rFonts w:hint="default" w:asciiTheme="majorBidi" w:hAnsiTheme="majorBidi"/>
+                <w:sz w:val="24"/>
+                <w:szCs w:val="24"/>
+                <w:lang w:val="en-US"/>
+              </w:rPr>
+            </w:pPr>
+            <w:r>
+              <w:rPr>
+                <w:rFonts w:hint="default" w:asciiTheme="majorBidi" w:hAnsiTheme="majorBidi"/>
+                <w:sz w:val="24"/>
+                <w:szCs w:val="24"/>
+                <w:lang w:val="en-US"/>
+              </w:rPr>
+              <w:t>${petugas_pengukur}</w:t>
             </w:r>
           </w:p>
         </w:tc>
@@ -12935,18 +12981,20 @@
               <w:spacing w:after="0" w:line="276" w:lineRule="auto"/>
               <w:ind w:left="0"/>
               <w:rPr>
-                <w:rFonts w:asciiTheme="majorBidi" w:hAnsiTheme="majorBidi"/>
-                <w:sz w:val="24"/>
-                <w:szCs w:val="24"/>
-              </w:rPr>
-            </w:pPr>
-            <w:r>
-              <w:rPr>
-                <w:rFonts w:asciiTheme="majorBidi" w:hAnsiTheme="majorBidi"/>
-                <w:sz w:val="24"/>
-                <w:szCs w:val="24"/>
-              </w:rPr>
-              <w:t>Rudi Hartono</w:t>
+                <w:rFonts w:hint="default" w:asciiTheme="majorBidi" w:hAnsiTheme="majorBidi"/>
+                <w:sz w:val="24"/>
+                <w:szCs w:val="24"/>
+                <w:lang w:val="en-US"/>
+              </w:rPr>
+            </w:pPr>
+            <w:r>
+              <w:rPr>
+                <w:rFonts w:hint="default" w:asciiTheme="majorBidi" w:hAnsiTheme="majorBidi"/>
+                <w:sz w:val="24"/>
+                <w:szCs w:val="24"/>
+                <w:lang w:val="en-US"/>
+              </w:rPr>
+              <w:t>${mantir}</w:t>
             </w:r>
           </w:p>
         </w:tc>
@@ -13016,161 +13064,6 @@
           <w:tcPr>
             <w:tcW w:w="1400" w:type="dxa"/>
             <w:vMerge w:val="restart"/>
-            <w:vAlign w:val="bottom"/>
-          </w:tcPr>
-          <w:p>
-            <w:pPr>
-              <w:pStyle w:val="7"/>
-              <w:tabs>
-                <w:tab w:val="left" w:pos="1843"/>
-                <w:tab w:val="left" w:pos="6521"/>
-              </w:tabs>
-              <w:spacing w:after="0" w:line="276" w:lineRule="auto"/>
-              <w:ind w:left="0"/>
-              <w:jc w:val="right"/>
-              <w:rPr>
-                <w:rFonts w:asciiTheme="majorBidi" w:hAnsiTheme="majorBidi"/>
-                <w:sz w:val="24"/>
-                <w:szCs w:val="24"/>
-              </w:rPr>
-            </w:pPr>
-          </w:p>
-        </w:tc>
-      </w:tr>
-      <w:tr>
-        <w:tblPrEx>
-          <w:tblBorders>
-            <w:top w:val="single" w:color="auto" w:sz="4" w:space="0"/>
-            <w:left w:val="single" w:color="auto" w:sz="4" w:space="0"/>
-            <w:bottom w:val="single" w:color="auto" w:sz="4" w:space="0"/>
-            <w:right w:val="single" w:color="auto" w:sz="4" w:space="0"/>
-            <w:insideH w:val="single" w:color="auto" w:sz="4" w:space="0"/>
-            <w:insideV w:val="single" w:color="auto" w:sz="4" w:space="0"/>
-          </w:tblBorders>
-        </w:tblPrEx>
-        <w:trPr>
-          <w:trHeight w:val="340" w:hRule="atLeast"/>
-        </w:trPr>
-        <w:tc>
-          <w:tcPr>
-            <w:tcW w:w="564" w:type="dxa"/>
-            <w:vAlign w:val="center"/>
-          </w:tcPr>
-          <w:p>
-            <w:pPr>
-              <w:pStyle w:val="7"/>
-              <w:tabs>
-                <w:tab w:val="left" w:pos="1843"/>
-                <w:tab w:val="left" w:pos="6521"/>
-              </w:tabs>
-              <w:spacing w:after="0" w:line="276" w:lineRule="auto"/>
-              <w:ind w:left="0"/>
-              <w:jc w:val="center"/>
-              <w:rPr>
-                <w:rFonts w:asciiTheme="majorBidi" w:hAnsiTheme="majorBidi"/>
-                <w:sz w:val="24"/>
-                <w:szCs w:val="24"/>
-              </w:rPr>
-            </w:pPr>
-            <w:r>
-              <w:rPr>
-                <w:rFonts w:asciiTheme="majorBidi" w:hAnsiTheme="majorBidi"/>
-                <w:sz w:val="24"/>
-                <w:szCs w:val="24"/>
-              </w:rPr>
-              <w:t>6</w:t>
-            </w:r>
-          </w:p>
-        </w:tc>
-        <w:tc>
-          <w:tcPr>
-            <w:tcW w:w="2270" w:type="dxa"/>
-            <w:vAlign w:val="center"/>
-          </w:tcPr>
-          <w:p>
-            <w:pPr>
-              <w:pStyle w:val="7"/>
-              <w:tabs>
-                <w:tab w:val="left" w:pos="1843"/>
-                <w:tab w:val="left" w:pos="6521"/>
-              </w:tabs>
-              <w:spacing w:after="0" w:line="276" w:lineRule="auto"/>
-              <w:ind w:left="0"/>
-              <w:rPr>
-                <w:rFonts w:asciiTheme="majorBidi" w:hAnsiTheme="majorBidi"/>
-                <w:sz w:val="24"/>
-                <w:szCs w:val="24"/>
-              </w:rPr>
-            </w:pPr>
-            <w:r>
-              <w:rPr>
-                <w:rFonts w:asciiTheme="majorBidi" w:hAnsiTheme="majorBidi"/>
-                <w:sz w:val="24"/>
-                <w:szCs w:val="24"/>
-              </w:rPr>
-              <w:t>${utara}</w:t>
-            </w:r>
-          </w:p>
-        </w:tc>
-        <w:tc>
-          <w:tcPr>
-            <w:tcW w:w="4104" w:type="dxa"/>
-            <w:gridSpan w:val="2"/>
-            <w:vAlign w:val="center"/>
-          </w:tcPr>
-          <w:p>
-            <w:pPr>
-              <w:pStyle w:val="7"/>
-              <w:tabs>
-                <w:tab w:val="left" w:pos="1843"/>
-                <w:tab w:val="left" w:pos="6521"/>
-              </w:tabs>
-              <w:spacing w:after="0" w:line="276" w:lineRule="auto"/>
-              <w:ind w:left="0"/>
-              <w:rPr>
-                <w:rFonts w:asciiTheme="majorBidi" w:hAnsiTheme="majorBidi"/>
-                <w:sz w:val="24"/>
-                <w:szCs w:val="24"/>
-              </w:rPr>
-            </w:pPr>
-            <w:r>
-              <w:rPr>
-                <w:rFonts w:asciiTheme="majorBidi" w:hAnsiTheme="majorBidi"/>
-                <w:sz w:val="24"/>
-                <w:szCs w:val="24"/>
-              </w:rPr>
-              <w:t>Perwatasan Sebelah Utara</w:t>
-            </w:r>
-          </w:p>
-        </w:tc>
-        <w:tc>
-          <w:tcPr>
-            <w:tcW w:w="1296" w:type="dxa"/>
-            <w:vMerge w:val="continue"/>
-            <w:vAlign w:val="bottom"/>
-          </w:tcPr>
-          <w:p>
-            <w:pPr>
-              <w:pStyle w:val="7"/>
-              <w:tabs>
-                <w:tab w:val="left" w:pos="1843"/>
-                <w:tab w:val="left" w:pos="6521"/>
-              </w:tabs>
-              <w:spacing w:after="0" w:line="276" w:lineRule="auto"/>
-              <w:ind w:left="0"/>
-              <w:jc w:val="right"/>
-              <w:rPr>
-                <w:rFonts w:asciiTheme="majorBidi" w:hAnsiTheme="majorBidi"/>
-                <w:sz w:val="24"/>
-                <w:szCs w:val="24"/>
-              </w:rPr>
-            </w:pPr>
-          </w:p>
-        </w:tc>
-        <w:tc>
-          <w:tcPr>
-            <w:tcW w:w="1400" w:type="dxa"/>
-            <w:vMerge w:val="continue"/>
             <w:vAlign w:val="bottom"/>
           </w:tcPr>
           <w:p>
@@ -13239,7 +13132,7 @@
                 <w:sz w:val="24"/>
                 <w:szCs w:val="24"/>
               </w:rPr>
-              <w:t>7</w:t>
+              <w:t>6</w:t>
             </w:r>
           </w:p>
         </w:tc>
@@ -13269,7 +13162,7 @@
                 <w:sz w:val="24"/>
                 <w:szCs w:val="24"/>
               </w:rPr>
-              <w:t>${timur}</w:t>
+              <w:t>${utara}</w:t>
             </w:r>
           </w:p>
         </w:tc>
@@ -13300,14 +13193,14 @@
                 <w:sz w:val="24"/>
                 <w:szCs w:val="24"/>
               </w:rPr>
-              <w:t>Perwatasan Sebelah Timur</w:t>
+              <w:t>Perwatasan Sebelah Utara</w:t>
             </w:r>
           </w:p>
         </w:tc>
         <w:tc>
           <w:tcPr>
             <w:tcW w:w="1296" w:type="dxa"/>
-            <w:vMerge w:val="restart"/>
+            <w:vMerge w:val="continue"/>
             <w:vAlign w:val="bottom"/>
           </w:tcPr>
           <w:p>
@@ -13319,26 +13212,19 @@
               </w:tabs>
               <w:spacing w:after="0" w:line="276" w:lineRule="auto"/>
               <w:ind w:left="0"/>
-              <w:rPr>
-                <w:rFonts w:asciiTheme="majorBidi" w:hAnsiTheme="majorBidi"/>
-                <w:sz w:val="24"/>
-                <w:szCs w:val="24"/>
-              </w:rPr>
-            </w:pPr>
-            <w:r>
-              <w:rPr>
-                <w:rFonts w:asciiTheme="majorBidi" w:hAnsiTheme="majorBidi"/>
-                <w:sz w:val="24"/>
-                <w:szCs w:val="24"/>
-              </w:rPr>
-              <w:t>7…………</w:t>
-            </w:r>
+              <w:jc w:val="right"/>
+              <w:rPr>
+                <w:rFonts w:asciiTheme="majorBidi" w:hAnsiTheme="majorBidi"/>
+                <w:sz w:val="24"/>
+                <w:szCs w:val="24"/>
+              </w:rPr>
+            </w:pPr>
           </w:p>
         </w:tc>
         <w:tc>
           <w:tcPr>
             <w:tcW w:w="1400" w:type="dxa"/>
-            <w:vMerge w:val="restart"/>
+            <w:vMerge w:val="continue"/>
             <w:vAlign w:val="bottom"/>
           </w:tcPr>
           <w:p>
@@ -13357,14 +13243,6 @@
                 <w:szCs w:val="24"/>
               </w:rPr>
             </w:pPr>
-            <w:r>
-              <w:rPr>
-                <w:rFonts w:asciiTheme="majorBidi" w:hAnsiTheme="majorBidi"/>
-                <w:sz w:val="24"/>
-                <w:szCs w:val="24"/>
-              </w:rPr>
-              <w:t>8.…………</w:t>
-            </w:r>
           </w:p>
         </w:tc>
       </w:tr>
@@ -13415,7 +13293,7 @@
                 <w:sz w:val="24"/>
                 <w:szCs w:val="24"/>
               </w:rPr>
-              <w:t>8</w:t>
+              <w:t>7</w:t>
             </w:r>
           </w:p>
         </w:tc>
@@ -13445,7 +13323,7 @@
                 <w:sz w:val="24"/>
                 <w:szCs w:val="24"/>
               </w:rPr>
-              <w:t>${selatan}</w:t>
+              <w:t>${timur}</w:t>
             </w:r>
           </w:p>
         </w:tc>
@@ -13476,14 +13354,14 @@
                 <w:sz w:val="24"/>
                 <w:szCs w:val="24"/>
               </w:rPr>
-              <w:t>Perwatasan Sebelah Selatan</w:t>
+              <w:t>Perwatasan Sebelah Timur</w:t>
             </w:r>
           </w:p>
         </w:tc>
         <w:tc>
           <w:tcPr>
             <w:tcW w:w="1296" w:type="dxa"/>
-            <w:vMerge w:val="continue"/>
+            <w:vMerge w:val="restart"/>
             <w:vAlign w:val="bottom"/>
           </w:tcPr>
           <w:p>
@@ -13495,19 +13373,26 @@
               </w:tabs>
               <w:spacing w:after="0" w:line="276" w:lineRule="auto"/>
               <w:ind w:left="0"/>
-              <w:jc w:val="right"/>
-              <w:rPr>
-                <w:rFonts w:asciiTheme="majorBidi" w:hAnsiTheme="majorBidi"/>
-                <w:sz w:val="24"/>
-                <w:szCs w:val="24"/>
-              </w:rPr>
-            </w:pPr>
+              <w:rPr>
+                <w:rFonts w:asciiTheme="majorBidi" w:hAnsiTheme="majorBidi"/>
+                <w:sz w:val="24"/>
+                <w:szCs w:val="24"/>
+              </w:rPr>
+            </w:pPr>
+            <w:r>
+              <w:rPr>
+                <w:rFonts w:asciiTheme="majorBidi" w:hAnsiTheme="majorBidi"/>
+                <w:sz w:val="24"/>
+                <w:szCs w:val="24"/>
+              </w:rPr>
+              <w:t>7…………</w:t>
+            </w:r>
           </w:p>
         </w:tc>
         <w:tc>
           <w:tcPr>
             <w:tcW w:w="1400" w:type="dxa"/>
-            <w:vMerge w:val="continue"/>
+            <w:vMerge w:val="restart"/>
             <w:vAlign w:val="bottom"/>
           </w:tcPr>
           <w:p>
@@ -13526,6 +13411,14 @@
                 <w:szCs w:val="24"/>
               </w:rPr>
             </w:pPr>
+            <w:r>
+              <w:rPr>
+                <w:rFonts w:asciiTheme="majorBidi" w:hAnsiTheme="majorBidi"/>
+                <w:sz w:val="24"/>
+                <w:szCs w:val="24"/>
+              </w:rPr>
+              <w:t>8.…………</w:t>
+            </w:r>
           </w:p>
         </w:tc>
       </w:tr>
@@ -13576,7 +13469,7 @@
                 <w:sz w:val="24"/>
                 <w:szCs w:val="24"/>
               </w:rPr>
-              <w:t>9</w:t>
+              <w:t>8</w:t>
             </w:r>
           </w:p>
         </w:tc>
@@ -13606,7 +13499,7 @@
                 <w:sz w:val="24"/>
                 <w:szCs w:val="24"/>
               </w:rPr>
-              <w:t>${barat}</w:t>
+              <w:t>${selatan}</w:t>
             </w:r>
           </w:p>
         </w:tc>
@@ -13637,14 +13530,14 @@
                 <w:sz w:val="24"/>
                 <w:szCs w:val="24"/>
               </w:rPr>
-              <w:t>Perwatasan Sebelah Barat</w:t>
+              <w:t>Perwatasan Sebelah Selatan</w:t>
             </w:r>
           </w:p>
         </w:tc>
         <w:tc>
           <w:tcPr>
             <w:tcW w:w="1296" w:type="dxa"/>
-            <w:vMerge w:val="restart"/>
+            <w:vMerge w:val="continue"/>
             <w:vAlign w:val="bottom"/>
           </w:tcPr>
           <w:p>
@@ -13663,20 +13556,12 @@
                 <w:szCs w:val="24"/>
               </w:rPr>
             </w:pPr>
-            <w:r>
-              <w:rPr>
-                <w:rFonts w:asciiTheme="majorBidi" w:hAnsiTheme="majorBidi"/>
-                <w:sz w:val="24"/>
-                <w:szCs w:val="24"/>
-              </w:rPr>
-              <w:t>9…………</w:t>
-            </w:r>
           </w:p>
         </w:tc>
         <w:tc>
           <w:tcPr>
             <w:tcW w:w="1400" w:type="dxa"/>
-            <w:vMerge w:val="restart"/>
+            <w:vMerge w:val="continue"/>
             <w:vAlign w:val="bottom"/>
           </w:tcPr>
           <w:p>
@@ -13739,6 +13624,175 @@
                 <w:szCs w:val="24"/>
               </w:rPr>
             </w:pPr>
+            <w:r>
+              <w:rPr>
+                <w:rFonts w:asciiTheme="majorBidi" w:hAnsiTheme="majorBidi"/>
+                <w:sz w:val="24"/>
+                <w:szCs w:val="24"/>
+              </w:rPr>
+              <w:t>9</w:t>
+            </w:r>
+          </w:p>
+        </w:tc>
+        <w:tc>
+          <w:tcPr>
+            <w:tcW w:w="2270" w:type="dxa"/>
+            <w:vAlign w:val="center"/>
+          </w:tcPr>
+          <w:p>
+            <w:pPr>
+              <w:pStyle w:val="7"/>
+              <w:tabs>
+                <w:tab w:val="left" w:pos="1843"/>
+                <w:tab w:val="left" w:pos="6521"/>
+              </w:tabs>
+              <w:spacing w:after="0" w:line="276" w:lineRule="auto"/>
+              <w:ind w:left="0"/>
+              <w:rPr>
+                <w:rFonts w:asciiTheme="majorBidi" w:hAnsiTheme="majorBidi"/>
+                <w:sz w:val="24"/>
+                <w:szCs w:val="24"/>
+              </w:rPr>
+            </w:pPr>
+            <w:r>
+              <w:rPr>
+                <w:rFonts w:asciiTheme="majorBidi" w:hAnsiTheme="majorBidi"/>
+                <w:sz w:val="24"/>
+                <w:szCs w:val="24"/>
+              </w:rPr>
+              <w:t>${barat}</w:t>
+            </w:r>
+          </w:p>
+        </w:tc>
+        <w:tc>
+          <w:tcPr>
+            <w:tcW w:w="4104" w:type="dxa"/>
+            <w:gridSpan w:val="2"/>
+            <w:vAlign w:val="center"/>
+          </w:tcPr>
+          <w:p>
+            <w:pPr>
+              <w:pStyle w:val="7"/>
+              <w:tabs>
+                <w:tab w:val="left" w:pos="1843"/>
+                <w:tab w:val="left" w:pos="6521"/>
+              </w:tabs>
+              <w:spacing w:after="0" w:line="276" w:lineRule="auto"/>
+              <w:ind w:left="0"/>
+              <w:rPr>
+                <w:rFonts w:asciiTheme="majorBidi" w:hAnsiTheme="majorBidi"/>
+                <w:sz w:val="24"/>
+                <w:szCs w:val="24"/>
+              </w:rPr>
+            </w:pPr>
+            <w:r>
+              <w:rPr>
+                <w:rFonts w:asciiTheme="majorBidi" w:hAnsiTheme="majorBidi"/>
+                <w:sz w:val="24"/>
+                <w:szCs w:val="24"/>
+              </w:rPr>
+              <w:t>Perwatasan Sebelah Barat</w:t>
+            </w:r>
+          </w:p>
+        </w:tc>
+        <w:tc>
+          <w:tcPr>
+            <w:tcW w:w="1296" w:type="dxa"/>
+            <w:vMerge w:val="restart"/>
+            <w:vAlign w:val="bottom"/>
+          </w:tcPr>
+          <w:p>
+            <w:pPr>
+              <w:pStyle w:val="7"/>
+              <w:tabs>
+                <w:tab w:val="left" w:pos="1843"/>
+                <w:tab w:val="left" w:pos="6521"/>
+              </w:tabs>
+              <w:spacing w:after="0" w:line="276" w:lineRule="auto"/>
+              <w:ind w:left="0"/>
+              <w:jc w:val="right"/>
+              <w:rPr>
+                <w:rFonts w:asciiTheme="majorBidi" w:hAnsiTheme="majorBidi"/>
+                <w:sz w:val="24"/>
+                <w:szCs w:val="24"/>
+              </w:rPr>
+            </w:pPr>
+            <w:r>
+              <w:rPr>
+                <w:rFonts w:asciiTheme="majorBidi" w:hAnsiTheme="majorBidi"/>
+                <w:sz w:val="24"/>
+                <w:szCs w:val="24"/>
+              </w:rPr>
+              <w:t>9…………</w:t>
+            </w:r>
+          </w:p>
+        </w:tc>
+        <w:tc>
+          <w:tcPr>
+            <w:tcW w:w="1400" w:type="dxa"/>
+            <w:vMerge w:val="restart"/>
+            <w:vAlign w:val="bottom"/>
+          </w:tcPr>
+          <w:p>
+            <w:pPr>
+              <w:pStyle w:val="7"/>
+              <w:tabs>
+                <w:tab w:val="left" w:pos="1843"/>
+                <w:tab w:val="left" w:pos="6521"/>
+              </w:tabs>
+              <w:spacing w:after="0" w:line="276" w:lineRule="auto"/>
+              <w:ind w:left="0"/>
+              <w:jc w:val="right"/>
+              <w:rPr>
+                <w:rFonts w:asciiTheme="majorBidi" w:hAnsiTheme="majorBidi"/>
+                <w:sz w:val="24"/>
+                <w:szCs w:val="24"/>
+              </w:rPr>
+            </w:pPr>
+          </w:p>
+        </w:tc>
+      </w:tr>
+      <w:tr>
+        <w:tblPrEx>
+          <w:tblBorders>
+            <w:top w:val="single" w:color="auto" w:sz="4" w:space="0"/>
+            <w:left w:val="single" w:color="auto" w:sz="4" w:space="0"/>
+            <w:bottom w:val="single" w:color="auto" w:sz="4" w:space="0"/>
+            <w:right w:val="single" w:color="auto" w:sz="4" w:space="0"/>
+            <w:insideH w:val="single" w:color="auto" w:sz="4" w:space="0"/>
+            <w:insideV w:val="single" w:color="auto" w:sz="4" w:space="0"/>
+          </w:tblBorders>
+          <w:tblCellMar>
+            <w:top w:w="0" w:type="dxa"/>
+            <w:left w:w="108" w:type="dxa"/>
+            <w:bottom w:w="0" w:type="dxa"/>
+            <w:right w:w="108" w:type="dxa"/>
+          </w:tblCellMar>
+        </w:tblPrEx>
+        <w:trPr>
+          <w:trHeight w:val="340" w:hRule="atLeast"/>
+        </w:trPr>
+        <w:tc>
+          <w:tcPr>
+            <w:tcW w:w="564" w:type="dxa"/>
+            <w:vAlign w:val="center"/>
+          </w:tcPr>
+          <w:p>
+            <w:pPr>
+              <w:pStyle w:val="7"/>
+              <w:tabs>
+                <w:tab w:val="left" w:pos="1843"/>
+                <w:tab w:val="left" w:pos="6521"/>
+              </w:tabs>
+              <w:spacing w:after="0" w:line="276" w:lineRule="auto"/>
+              <w:ind w:left="0"/>
+              <w:jc w:val="center"/>
+              <w:rPr>
+                <w:rFonts w:asciiTheme="majorBidi" w:hAnsiTheme="majorBidi"/>
+                <w:sz w:val="24"/>
+                <w:szCs w:val="24"/>
+              </w:rPr>
+            </w:pPr>
           </w:p>
         </w:tc>
         <w:tc>
@@ -13960,15 +14014,6 @@
               <w:ind w:left="0"/>
               <w:jc w:val="center"/>
               <w:rPr>
-                <w:rFonts w:asciiTheme="majorBidi" w:hAnsiTheme="majorBidi"/>
-                <w:b/>
-                <w:bCs/>
-                <w:sz w:val="24"/>
-                <w:szCs w:val="24"/>
-              </w:rPr>
-            </w:pPr>
-            <w:r>
-              <w:rPr>
                 <w:rFonts w:hint="default" w:asciiTheme="majorBidi" w:hAnsiTheme="majorBidi"/>
                 <w:b/>
                 <w:bCs/>
@@ -13976,10 +14021,18 @@
                 <w:szCs w:val="24"/>
                 <w:lang w:val="en-US"/>
               </w:rPr>
-              <w:t>AAN TRISAKBANI, S.Pd,</w:t>
-            </w:r>
-            <w:bookmarkStart w:id="1" w:name="_GoBack"/>
-            <w:bookmarkEnd w:id="1"/>
+            </w:pPr>
+            <w:r>
+              <w:rPr>
+                <w:rFonts w:hint="default" w:asciiTheme="majorBidi" w:hAnsiTheme="majorBidi"/>
+                <w:b/>
+                <w:bCs/>
+                <w:sz w:val="24"/>
+                <w:szCs w:val="24"/>
+                <w:lang w:val="en-US"/>
+              </w:rPr>
+              <w:t>${kepala_desa}</w:t>
+            </w:r>
           </w:p>
         </w:tc>
         <w:tc>
@@ -15407,22 +15460,24 @@
               <w:spacing w:after="0" w:line="240" w:lineRule="auto"/>
               <w:jc w:val="center"/>
               <w:rPr>
-                <w:rFonts w:asciiTheme="majorBidi" w:hAnsiTheme="majorBidi"/>
+                <w:rFonts w:hint="default" w:asciiTheme="majorBidi" w:hAnsiTheme="majorBidi"/>
                 <w:b/>
                 <w:bCs/>
                 <w:sz w:val="24"/>
                 <w:szCs w:val="24"/>
-              </w:rPr>
-            </w:pPr>
-            <w:r>
-              <w:rPr>
-                <w:rFonts w:asciiTheme="majorBidi" w:hAnsiTheme="majorBidi"/>
+                <w:lang w:val="en-US"/>
+              </w:rPr>
+            </w:pPr>
+            <w:r>
+              <w:rPr>
+                <w:rFonts w:hint="default" w:asciiTheme="majorBidi" w:hAnsiTheme="majorBidi"/>
                 <w:b/>
                 <w:bCs/>
                 <w:sz w:val="24"/>
                 <w:szCs w:val="24"/>
-              </w:rPr>
-              <w:t>NURAITI</w:t>
+                <w:lang w:val="en-US"/>
+              </w:rPr>
+              <w:t>${kasi_pemerintahan}</w:t>
             </w:r>
           </w:p>
         </w:tc>
@@ -15506,23 +15561,27 @@
               <w:spacing w:after="0" w:line="240" w:lineRule="auto"/>
               <w:jc w:val="center"/>
               <w:rPr>
-                <w:rFonts w:asciiTheme="majorBidi" w:hAnsiTheme="majorBidi"/>
+                <w:rFonts w:hint="default" w:asciiTheme="majorBidi" w:hAnsiTheme="majorBidi"/>
                 <w:b/>
                 <w:bCs/>
                 <w:sz w:val="24"/>
                 <w:szCs w:val="24"/>
-              </w:rPr>
-            </w:pPr>
-            <w:r>
-              <w:rPr>
-                <w:rFonts w:asciiTheme="majorBidi" w:hAnsiTheme="majorBidi"/>
+                <w:lang w:val="en-US"/>
+              </w:rPr>
+            </w:pPr>
+            <w:r>
+              <w:rPr>
+                <w:rFonts w:hint="default" w:asciiTheme="majorBidi" w:hAnsiTheme="majorBidi"/>
                 <w:b/>
                 <w:bCs/>
                 <w:sz w:val="24"/>
                 <w:szCs w:val="24"/>
-              </w:rPr>
-              <w:t>FERY IRAWAN</w:t>
-            </w:r>
+                <w:lang w:val="en-US"/>
+              </w:rPr>
+              <w:t>${petugas_pengukur}</w:t>
+            </w:r>
+            <w:bookmarkStart w:id="1" w:name="_GoBack"/>
+            <w:bookmarkEnd w:id="1"/>
           </w:p>
         </w:tc>
         <w:tc>

</xml_diff>